<commit_message>
Changed the dots activity
</commit_message>
<xml_diff>
--- a/docs/Links.docx
+++ b/docs/Links.docx
@@ -28,11 +28,109 @@
       </w:hyperlink>
     </w:p>
     <w:p>
+      <w:hyperlink r:id="rId6" w:history="1">
+        <w:r>
+          <w:rPr>
+            <w:rStyle w:val="a3"/>
+          </w:rPr>
+          <w:t>https://www.captechconsulting.com/blogs/firebase-realtime-database-android-tutorial</w:t>
+        </w:r>
+      </w:hyperlink>
+    </w:p>
+    <w:p>
+      <w:hyperlink r:id="rId7" w:history="1">
+        <w:r>
+          <w:rPr>
+            <w:rStyle w:val="a3"/>
+          </w:rPr>
+          <w:t>https://www.firebase.com/docs/android/guide/retrieving-data.html</w:t>
+        </w:r>
+      </w:hyperlink>
+    </w:p>
+    <w:p/>
+    <w:p>
       <w:r>
-        <w:t>https://www.captechconsulting.com/blogs/firebase-realtime-database-android-tutorial</w:t>
+        <w:t>Дизайн</w:t>
+      </w:r>
+    </w:p>
+    <w:p>
+      <w:hyperlink r:id="rId8" w:history="1">
+        <w:r>
+          <w:rPr>
+            <w:rStyle w:val="a3"/>
+          </w:rPr>
+          <w:t>http://jgilfelt.github.io/AndroidAssetStudio/index.html</w:t>
+        </w:r>
+      </w:hyperlink>
+    </w:p>
+    <w:p>
+      <w:pPr>
+        <w:shd w:val="clear" w:color="auto" w:fill="FFFFFF"/>
+        <w:tabs>
+          <w:tab w:val="left" w:pos="916"/>
+          <w:tab w:val="left" w:pos="1832"/>
+          <w:tab w:val="left" w:pos="2748"/>
+          <w:tab w:val="left" w:pos="3664"/>
+          <w:tab w:val="left" w:pos="4580"/>
+          <w:tab w:val="left" w:pos="5496"/>
+          <w:tab w:val="left" w:pos="6412"/>
+          <w:tab w:val="left" w:pos="7328"/>
+          <w:tab w:val="left" w:pos="8244"/>
+          <w:tab w:val="left" w:pos="9160"/>
+          <w:tab w:val="left" w:pos="10076"/>
+          <w:tab w:val="left" w:pos="10992"/>
+          <w:tab w:val="left" w:pos="11908"/>
+          <w:tab w:val="left" w:pos="12824"/>
+          <w:tab w:val="left" w:pos="13740"/>
+          <w:tab w:val="left" w:pos="14656"/>
+        </w:tabs>
+        <w:rPr>
+          <w:rFonts w:ascii="Menlo" w:hAnsi="Menlo" w:cs="Menlo"/>
+          <w:color w:val="000000"/>
+          <w:sz w:val="20"/>
+          <w:szCs w:val="20"/>
+          <w:lang w:val="en-US" w:eastAsia="ru-RU"/>
+        </w:rPr>
+      </w:pPr>
+      <w:r>
+        <w:rPr>
+          <w:rFonts w:ascii="Menlo" w:hAnsi="Menlo" w:cs="Menlo"/>
+          <w:b/>
+          <w:bCs/>
+          <w:color w:val="008000"/>
+          <w:sz w:val="20"/>
+          <w:szCs w:val="20"/>
+          <w:lang w:val="en-US" w:eastAsia="ru-RU"/>
+        </w:rPr>
+        <w:t>'com.matthew-tamlin:sliding-intro-screen:3.2.0'</w:t>
+      </w:r>
+      <w:r>
+        <w:rPr>
+          <w:rFonts w:ascii="Menlo" w:hAnsi="Menlo" w:cs="Menlo"/>
+          <w:b/>
+          <w:bCs/>
+          <w:color w:val="008000"/>
+          <w:sz w:val="20"/>
+          <w:szCs w:val="20"/>
+          <w:lang w:val="en-US" w:eastAsia="ru-RU"/>
+        </w:rPr>
+        <w:t>- библиотека 3 точки</w:t>
       </w:r>
       <w:bookmarkStart w:id="0" w:name="_GoBack"/>
       <w:bookmarkEnd w:id="0"/>
+    </w:p>
+    <w:p>
+      <w:pPr>
+        <w:rPr>
+          <w:lang w:val="en-US"/>
+        </w:rPr>
+      </w:pPr>
+      <w:r>
+        <w:rPr>
+          <w:lang w:val="en-US"/>
+        </w:rPr>
+        <w:t xml:space="preserve"> </w:t>
+      </w:r>
     </w:p>
     <w:sectPr>
       <w:pgSz w:w="11900" w:h="16840"/>
@@ -538,6 +636,55 @@
       <w:u w:val="single"/>
     </w:rPr>
   </w:style>
+  <w:style w:type="paragraph" w:styleId="HTML">
+    <w:name w:val="HTML Preformatted"/>
+    <w:basedOn w:val="a"/>
+    <w:link w:val="HTML0"/>
+    <w:uiPriority w:val="99"/>
+    <w:semiHidden/>
+    <w:unhideWhenUsed/>
+    <w:rsid w:val="00F21F13"/>
+    <w:pPr>
+      <w:tabs>
+        <w:tab w:val="left" w:pos="916"/>
+        <w:tab w:val="left" w:pos="1832"/>
+        <w:tab w:val="left" w:pos="2748"/>
+        <w:tab w:val="left" w:pos="3664"/>
+        <w:tab w:val="left" w:pos="4580"/>
+        <w:tab w:val="left" w:pos="5496"/>
+        <w:tab w:val="left" w:pos="6412"/>
+        <w:tab w:val="left" w:pos="7328"/>
+        <w:tab w:val="left" w:pos="8244"/>
+        <w:tab w:val="left" w:pos="9160"/>
+        <w:tab w:val="left" w:pos="10076"/>
+        <w:tab w:val="left" w:pos="10992"/>
+        <w:tab w:val="left" w:pos="11908"/>
+        <w:tab w:val="left" w:pos="12824"/>
+        <w:tab w:val="left" w:pos="13740"/>
+        <w:tab w:val="left" w:pos="14656"/>
+      </w:tabs>
+    </w:pPr>
+    <w:rPr>
+      <w:rFonts w:ascii="Courier New" w:hAnsi="Courier New" w:cs="Courier New"/>
+      <w:sz w:val="20"/>
+      <w:szCs w:val="20"/>
+      <w:lang w:eastAsia="ru-RU"/>
+    </w:rPr>
+  </w:style>
+  <w:style w:type="character" w:customStyle="1" w:styleId="HTML0">
+    <w:name w:val="Стандартный HTML Знак"/>
+    <w:basedOn w:val="a0"/>
+    <w:link w:val="HTML"/>
+    <w:uiPriority w:val="99"/>
+    <w:semiHidden/>
+    <w:rsid w:val="00F21F13"/>
+    <w:rPr>
+      <w:rFonts w:ascii="Courier New" w:hAnsi="Courier New" w:cs="Courier New"/>
+      <w:sz w:val="20"/>
+      <w:szCs w:val="20"/>
+      <w:lang w:eastAsia="ru-RU"/>
+    </w:rPr>
+  </w:style>
 </w:styles>
 </file>
 

</xml_diff>

<commit_message>
Added icons for new activity
</commit_message>
<xml_diff>
--- a/docs/Links.docx
+++ b/docs/Links.docx
@@ -343,6 +343,58 @@
           <w:lang w:val="en-US" w:eastAsia="ru-RU"/>
         </w:rPr>
         <w:t xml:space="preserve"> - email validation</w:t>
+      </w:r>
+    </w:p>
+    <w:p>
+      <w:pPr>
+        <w:shd w:val="clear" w:color="auto" w:fill="FFFFFF"/>
+        <w:tabs>
+          <w:tab w:val="left" w:pos="916"/>
+          <w:tab w:val="left" w:pos="1832"/>
+          <w:tab w:val="left" w:pos="2748"/>
+          <w:tab w:val="left" w:pos="3664"/>
+          <w:tab w:val="left" w:pos="4580"/>
+          <w:tab w:val="left" w:pos="5496"/>
+          <w:tab w:val="left" w:pos="6412"/>
+          <w:tab w:val="left" w:pos="7328"/>
+          <w:tab w:val="left" w:pos="8244"/>
+          <w:tab w:val="left" w:pos="9160"/>
+          <w:tab w:val="left" w:pos="10076"/>
+          <w:tab w:val="left" w:pos="10992"/>
+          <w:tab w:val="left" w:pos="11908"/>
+          <w:tab w:val="left" w:pos="12824"/>
+          <w:tab w:val="left" w:pos="13740"/>
+          <w:tab w:val="left" w:pos="14656"/>
+        </w:tabs>
+        <w:rPr>
+          <w:rFonts w:ascii="Menlo" w:hAnsi="Menlo" w:cs="Menlo"/>
+          <w:color w:val="000000"/>
+          <w:sz w:val="20"/>
+          <w:szCs w:val="20"/>
+          <w:lang w:val="en-US" w:eastAsia="ru-RU"/>
+        </w:rPr>
+      </w:pPr>
+      <w:hyperlink r:id="rId12" w:history="1">
+        <w:r>
+          <w:rPr>
+            <w:rStyle w:val="a3"/>
+            <w:rFonts w:ascii="Menlo" w:hAnsi="Menlo" w:cs="Menlo"/>
+            <w:sz w:val="20"/>
+            <w:szCs w:val="20"/>
+            <w:lang w:val="en-US" w:eastAsia="ru-RU"/>
+          </w:rPr>
+          <w:t>https://www.learn2crack.com/2014/01/android-custom-gridview.html</w:t>
+        </w:r>
+      </w:hyperlink>
+      <w:r>
+        <w:rPr>
+          <w:rFonts w:ascii="Menlo" w:hAnsi="Menlo" w:cs="Menlo"/>
+          <w:color w:val="000000"/>
+          <w:sz w:val="20"/>
+          <w:szCs w:val="20"/>
+          <w:lang w:val="en-US" w:eastAsia="ru-RU"/>
+        </w:rPr>
+        <w:t xml:space="preserve"> - gridview</w:t>
       </w:r>
       <w:bookmarkStart w:id="0" w:name="_GoBack"/>
       <w:bookmarkEnd w:id="0"/>

</xml_diff>

<commit_message>
Added ideal data to charts
</commit_message>
<xml_diff>
--- a/docs/Links.docx
+++ b/docs/Links.docx
@@ -104,9 +104,8 @@
           <w:szCs w:val="20"/>
           <w:lang w:val="en-US" w:eastAsia="ru-RU"/>
         </w:rPr>
-        <w:t>'</w:t>
+        <w:t>'com.matthew-tamlin:sliding-intro-screen:3.2.0'</w:t>
       </w:r>
-      <w:proofErr w:type="gramStart"/>
       <w:r>
         <w:rPr>
           <w:rFonts w:ascii="Menlo" w:hAnsi="Menlo" w:cs="Menlo"/>
@@ -117,73 +116,8 @@
           <w:szCs w:val="20"/>
           <w:lang w:val="en-US" w:eastAsia="ru-RU"/>
         </w:rPr>
-        <w:t>com.matthew</w:t>
+        <w:t>- библиотека 3 точки</w:t>
       </w:r>
-      <w:proofErr w:type="gramEnd"/>
-      <w:r>
-        <w:rPr>
-          <w:rFonts w:ascii="Menlo" w:hAnsi="Menlo" w:cs="Menlo"/>
-          <w:b/>
-          <w:bCs/>
-          <w:color w:val="008000"/>
-          <w:sz w:val="20"/>
-          <w:szCs w:val="20"/>
-          <w:lang w:val="en-US" w:eastAsia="ru-RU"/>
-        </w:rPr>
-        <w:t>-tamlin:sliding-intro-screen:3.2.0'</w:t>
-      </w:r>
-      <w:r>
-        <w:rPr>
-          <w:rFonts w:ascii="Menlo" w:hAnsi="Menlo" w:cs="Menlo"/>
-          <w:b/>
-          <w:bCs/>
-          <w:color w:val="008000"/>
-          <w:sz w:val="20"/>
-          <w:szCs w:val="20"/>
-          <w:lang w:val="en-US" w:eastAsia="ru-RU"/>
-        </w:rPr>
-        <w:t xml:space="preserve">- </w:t>
-      </w:r>
-      <w:proofErr w:type="spellStart"/>
-      <w:r>
-        <w:rPr>
-          <w:rFonts w:ascii="Menlo" w:hAnsi="Menlo" w:cs="Menlo"/>
-          <w:b/>
-          <w:bCs/>
-          <w:color w:val="008000"/>
-          <w:sz w:val="20"/>
-          <w:szCs w:val="20"/>
-          <w:lang w:val="en-US" w:eastAsia="ru-RU"/>
-        </w:rPr>
-        <w:t>библиотека</w:t>
-      </w:r>
-      <w:proofErr w:type="spellEnd"/>
-      <w:r>
-        <w:rPr>
-          <w:rFonts w:ascii="Menlo" w:hAnsi="Menlo" w:cs="Menlo"/>
-          <w:b/>
-          <w:bCs/>
-          <w:color w:val="008000"/>
-          <w:sz w:val="20"/>
-          <w:szCs w:val="20"/>
-          <w:lang w:val="en-US" w:eastAsia="ru-RU"/>
-        </w:rPr>
-        <w:t xml:space="preserve"> 3 </w:t>
-      </w:r>
-      <w:proofErr w:type="spellStart"/>
-      <w:r>
-        <w:rPr>
-          <w:rFonts w:ascii="Menlo" w:hAnsi="Menlo" w:cs="Menlo"/>
-          <w:b/>
-          <w:bCs/>
-          <w:color w:val="008000"/>
-          <w:sz w:val="20"/>
-          <w:szCs w:val="20"/>
-          <w:lang w:val="en-US" w:eastAsia="ru-RU"/>
-        </w:rPr>
-        <w:t>точки</w:t>
-      </w:r>
-      <w:proofErr w:type="spellEnd"/>
     </w:p>
     <w:p>
       <w:pPr>
@@ -234,29 +168,7 @@
           <w:szCs w:val="20"/>
           <w:lang w:val="en-US" w:eastAsia="ru-RU"/>
         </w:rPr>
-        <w:t xml:space="preserve"> - </w:t>
-      </w:r>
-      <w:proofErr w:type="spellStart"/>
-      <w:r>
-        <w:rPr>
-          <w:rFonts w:ascii="Menlo" w:hAnsi="Menlo" w:cs="Menlo"/>
-          <w:color w:val="000000"/>
-          <w:sz w:val="20"/>
-          <w:szCs w:val="20"/>
-          <w:lang w:val="en-US" w:eastAsia="ru-RU"/>
-        </w:rPr>
-        <w:t>reg</w:t>
-      </w:r>
-      <w:proofErr w:type="spellEnd"/>
-      <w:r>
-        <w:rPr>
-          <w:rFonts w:ascii="Menlo" w:hAnsi="Menlo" w:cs="Menlo"/>
-          <w:color w:val="000000"/>
-          <w:sz w:val="20"/>
-          <w:szCs w:val="20"/>
-          <w:lang w:val="en-US" w:eastAsia="ru-RU"/>
-        </w:rPr>
-        <w:t xml:space="preserve"> and sign in</w:t>
+        <w:t xml:space="preserve"> - reg and sign in</w:t>
       </w:r>
     </w:p>
     <w:p>
@@ -482,20 +394,8 @@
           <w:szCs w:val="20"/>
           <w:lang w:val="en-US" w:eastAsia="ru-RU"/>
         </w:rPr>
-        <w:t xml:space="preserve"> - </w:t>
+        <w:t xml:space="preserve"> - gridview</w:t>
       </w:r>
-      <w:proofErr w:type="spellStart"/>
-      <w:r>
-        <w:rPr>
-          <w:rFonts w:ascii="Menlo" w:hAnsi="Menlo" w:cs="Menlo"/>
-          <w:color w:val="000000"/>
-          <w:sz w:val="20"/>
-          <w:szCs w:val="20"/>
-          <w:lang w:val="en-US" w:eastAsia="ru-RU"/>
-        </w:rPr>
-        <w:t>gridview</w:t>
-      </w:r>
-      <w:proofErr w:type="spellEnd"/>
     </w:p>
     <w:p>
       <w:pPr>
@@ -630,21 +530,351 @@
         </w:rPr>
         <w:t>https://stackoverflow.com/questions/31753423/android-txt-email-attachment-not-sending-via-intent</w:t>
       </w:r>
+    </w:p>
+    <w:p>
+      <w:pPr>
+        <w:rPr>
+          <w:lang w:val="en-US"/>
+        </w:rPr>
+      </w:pPr>
+      <w:r>
+        <w:rPr>
+          <w:lang w:val="en-US"/>
+        </w:rPr>
+        <w:t xml:space="preserve"> </w:t>
+      </w:r>
+    </w:p>
+    <w:p>
+      <w:pPr>
+        <w:rPr>
+          <w:lang w:val="en-US"/>
+        </w:rPr>
+      </w:pPr>
+    </w:p>
+    <w:p>
+      <w:hyperlink r:id="rId15" w:history="1">
+        <w:r>
+          <w:rPr>
+            <w:rStyle w:val="a3"/>
+            <w:lang w:val="en-US"/>
+          </w:rPr>
+          <w:t>http</w:t>
+        </w:r>
+        <w:r>
+          <w:rPr>
+            <w:rStyle w:val="a3"/>
+          </w:rPr>
+          <w:t>://</w:t>
+        </w:r>
+        <w:r>
+          <w:rPr>
+            <w:rStyle w:val="a3"/>
+            <w:lang w:val="en-US"/>
+          </w:rPr>
+          <w:t>lovingmama</w:t>
+        </w:r>
+        <w:r>
+          <w:rPr>
+            <w:rStyle w:val="a3"/>
+          </w:rPr>
+          <w:t>.</w:t>
+        </w:r>
+        <w:r>
+          <w:rPr>
+            <w:rStyle w:val="a3"/>
+            <w:lang w:val="en-US"/>
+          </w:rPr>
+          <w:t>ru</w:t>
+        </w:r>
+        <w:r>
+          <w:rPr>
+            <w:rStyle w:val="a3"/>
+          </w:rPr>
+          <w:t>/</w:t>
+        </w:r>
+        <w:r>
+          <w:rPr>
+            <w:rStyle w:val="a3"/>
+            <w:lang w:val="en-US"/>
+          </w:rPr>
+          <w:t>article</w:t>
+        </w:r>
+        <w:r>
+          <w:rPr>
+            <w:rStyle w:val="a3"/>
+          </w:rPr>
+          <w:t>/1054-</w:t>
+        </w:r>
+        <w:r>
+          <w:rPr>
+            <w:rStyle w:val="a3"/>
+            <w:lang w:val="en-US"/>
+          </w:rPr>
+          <w:t>normy</w:t>
+        </w:r>
+        <w:r>
+          <w:rPr>
+            <w:rStyle w:val="a3"/>
+          </w:rPr>
+          <w:t>-</w:t>
+        </w:r>
+        <w:r>
+          <w:rPr>
+            <w:rStyle w:val="a3"/>
+            <w:lang w:val="en-US"/>
+          </w:rPr>
+          <w:t>rosta</w:t>
+        </w:r>
+        <w:r>
+          <w:rPr>
+            <w:rStyle w:val="a3"/>
+          </w:rPr>
+          <w:t>-</w:t>
+        </w:r>
+        <w:r>
+          <w:rPr>
+            <w:rStyle w:val="a3"/>
+            <w:lang w:val="en-US"/>
+          </w:rPr>
+          <w:t>i</w:t>
+        </w:r>
+        <w:r>
+          <w:rPr>
+            <w:rStyle w:val="a3"/>
+          </w:rPr>
+          <w:t>-</w:t>
+        </w:r>
+        <w:r>
+          <w:rPr>
+            <w:rStyle w:val="a3"/>
+            <w:lang w:val="en-US"/>
+          </w:rPr>
+          <w:t>vesa</w:t>
+        </w:r>
+        <w:r>
+          <w:rPr>
+            <w:rStyle w:val="a3"/>
+          </w:rPr>
+          <w:t>-</w:t>
+        </w:r>
+        <w:r>
+          <w:rPr>
+            <w:rStyle w:val="a3"/>
+            <w:lang w:val="en-US"/>
+          </w:rPr>
+          <w:t>detey</w:t>
+        </w:r>
+        <w:r>
+          <w:rPr>
+            <w:rStyle w:val="a3"/>
+          </w:rPr>
+          <w:t>-</w:t>
+        </w:r>
+        <w:r>
+          <w:rPr>
+            <w:rStyle w:val="a3"/>
+            <w:lang w:val="en-US"/>
+          </w:rPr>
+          <w:t>po</w:t>
+        </w:r>
+        <w:r>
+          <w:rPr>
+            <w:rStyle w:val="a3"/>
+          </w:rPr>
+          <w:t>-</w:t>
+        </w:r>
+        <w:r>
+          <w:rPr>
+            <w:rStyle w:val="a3"/>
+            <w:lang w:val="en-US"/>
+          </w:rPr>
+          <w:t>dannym</w:t>
+        </w:r>
+        <w:r>
+          <w:rPr>
+            <w:rStyle w:val="a3"/>
+          </w:rPr>
+          <w:t>-</w:t>
+        </w:r>
+        <w:r>
+          <w:rPr>
+            <w:rStyle w:val="a3"/>
+            <w:lang w:val="en-US"/>
+          </w:rPr>
+          <w:t>voz</w:t>
+        </w:r>
+      </w:hyperlink>
+      <w:r>
+        <w:t xml:space="preserve"> - рост + вес</w:t>
+      </w:r>
+    </w:p>
+    <w:p>
+      <w:hyperlink r:id="rId16" w:history="1">
+        <w:r>
+          <w:rPr>
+            <w:rStyle w:val="a3"/>
+            <w:lang w:val="en-US"/>
+          </w:rPr>
+          <w:t>https</w:t>
+        </w:r>
+        <w:r>
+          <w:rPr>
+            <w:rStyle w:val="a3"/>
+          </w:rPr>
+          <w:t>://</w:t>
+        </w:r>
+        <w:r>
+          <w:rPr>
+            <w:rStyle w:val="a3"/>
+            <w:lang w:val="en-US"/>
+          </w:rPr>
+          <w:t>newbabe</w:t>
+        </w:r>
+        <w:r>
+          <w:rPr>
+            <w:rStyle w:val="a3"/>
+          </w:rPr>
+          <w:t>.</w:t>
+        </w:r>
+        <w:r>
+          <w:rPr>
+            <w:rStyle w:val="a3"/>
+            <w:lang w:val="en-US"/>
+          </w:rPr>
+          <w:t>ru</w:t>
+        </w:r>
+        <w:r>
+          <w:rPr>
+            <w:rStyle w:val="a3"/>
+          </w:rPr>
+          <w:t>/</w:t>
+        </w:r>
+        <w:r>
+          <w:rPr>
+            <w:rStyle w:val="a3"/>
+            <w:lang w:val="en-US"/>
+          </w:rPr>
+          <w:t>zdorove</w:t>
+        </w:r>
+        <w:r>
+          <w:rPr>
+            <w:rStyle w:val="a3"/>
+          </w:rPr>
+          <w:t>/</w:t>
+        </w:r>
+        <w:r>
+          <w:rPr>
+            <w:rStyle w:val="a3"/>
+            <w:lang w:val="en-US"/>
+          </w:rPr>
+          <w:t>kalendar</w:t>
+        </w:r>
+        <w:r>
+          <w:rPr>
+            <w:rStyle w:val="a3"/>
+          </w:rPr>
+          <w:t>-</w:t>
+        </w:r>
+        <w:r>
+          <w:rPr>
+            <w:rStyle w:val="a3"/>
+            <w:lang w:val="en-US"/>
+          </w:rPr>
+          <w:t>privivok</w:t>
+        </w:r>
+        <w:r>
+          <w:rPr>
+            <w:rStyle w:val="a3"/>
+          </w:rPr>
+          <w:t>-</w:t>
+        </w:r>
+        <w:r>
+          <w:rPr>
+            <w:rStyle w:val="a3"/>
+            <w:lang w:val="en-US"/>
+          </w:rPr>
+          <w:t>dlya</w:t>
+        </w:r>
+        <w:r>
+          <w:rPr>
+            <w:rStyle w:val="a3"/>
+          </w:rPr>
+          <w:t>-</w:t>
+        </w:r>
+        <w:r>
+          <w:rPr>
+            <w:rStyle w:val="a3"/>
+            <w:lang w:val="en-US"/>
+          </w:rPr>
+          <w:t>detej</w:t>
+        </w:r>
+        <w:r>
+          <w:rPr>
+            <w:rStyle w:val="a3"/>
+          </w:rPr>
+          <w:t>-</w:t>
+        </w:r>
+        <w:r>
+          <w:rPr>
+            <w:rStyle w:val="a3"/>
+            <w:lang w:val="en-US"/>
+          </w:rPr>
+          <w:t>do</w:t>
+        </w:r>
+        <w:r>
+          <w:rPr>
+            <w:rStyle w:val="a3"/>
+          </w:rPr>
+          <w:t>-1-</w:t>
+        </w:r>
+        <w:r>
+          <w:rPr>
+            <w:rStyle w:val="a3"/>
+            <w:lang w:val="en-US"/>
+          </w:rPr>
+          <w:t>goda</w:t>
+        </w:r>
+        <w:r>
+          <w:rPr>
+            <w:rStyle w:val="a3"/>
+          </w:rPr>
+          <w:t>.</w:t>
+        </w:r>
+        <w:r>
+          <w:rPr>
+            <w:rStyle w:val="a3"/>
+            <w:lang w:val="en-US"/>
+          </w:rPr>
+          <w:t>html</w:t>
+        </w:r>
+        <w:r>
+          <w:rPr>
+            <w:rStyle w:val="a3"/>
+          </w:rPr>
+          <w:t>#</w:t>
+        </w:r>
+        <w:r>
+          <w:rPr>
+            <w:rStyle w:val="a3"/>
+            <w:lang w:val="en-US"/>
+          </w:rPr>
+          <w:t>h</w:t>
+        </w:r>
+        <w:r>
+          <w:rPr>
+            <w:rStyle w:val="a3"/>
+          </w:rPr>
+          <w:t>2_1</w:t>
+        </w:r>
+      </w:hyperlink>
+      <w:r>
+        <w:t xml:space="preserve"> </w:t>
+      </w:r>
+      <w:r>
+        <w:t>- прививки</w:t>
+      </w:r>
       <w:bookmarkStart w:id="0" w:name="_GoBack"/>
       <w:bookmarkEnd w:id="0"/>
-    </w:p>
-    <w:p>
-      <w:pPr>
-        <w:rPr>
-          <w:lang w:val="en-US"/>
-        </w:rPr>
-      </w:pPr>
-      <w:r>
-        <w:rPr>
-          <w:lang w:val="en-US"/>
-        </w:rPr>
-        <w:t xml:space="preserve"> </w:t>
-      </w:r>
     </w:p>
     <w:sectPr>
       <w:pgSz w:w="11900" w:h="16840"/>

</xml_diff>

<commit_message>
Found the correct scope for google fit api
</commit_message>
<xml_diff>
--- a/docs/Links.docx
+++ b/docs/Links.docx
@@ -1,6 +1,6 @@
 
 <file path=word/document.xml><?xml version="1.0" encoding="utf-8"?>
-<w:document xmlns:wpc="http://schemas.microsoft.com/office/word/2010/wordprocessingCanvas" xmlns:mo="http://schemas.microsoft.com/office/mac/office/2008/main" xmlns:mc="http://schemas.openxmlformats.org/markup-compatibility/2006" xmlns:mv="urn:schemas-microsoft-com:mac:vml" xmlns:o="urn:schemas-microsoft-com:office:office" xmlns:r="http://schemas.openxmlformats.org/officeDocument/2006/relationships" xmlns:m="http://schemas.openxmlformats.org/officeDocument/2006/math" xmlns:v="urn:schemas-microsoft-com:vml" xmlns:wp14="http://schemas.microsoft.com/office/word/2010/wordprocessingDrawing" xmlns:wp="http://schemas.openxmlformats.org/drawingml/2006/wordprocessingDrawing" xmlns:w10="urn:schemas-microsoft-com:office:word" xmlns:w="http://schemas.openxmlformats.org/wordprocessingml/2006/main" xmlns:w14="http://schemas.microsoft.com/office/word/2010/wordml" xmlns:w15="http://schemas.microsoft.com/office/word/2012/wordml" xmlns:wpg="http://schemas.microsoft.com/office/word/2010/wordprocessingGroup" xmlns:wpi="http://schemas.microsoft.com/office/word/2010/wordprocessingInk" xmlns:wne="http://schemas.microsoft.com/office/word/2006/wordml" xmlns:wps="http://schemas.microsoft.com/office/word/2010/wordprocessingShape" mc:Ignorable="w14 w15 wp14">
+<w:document xmlns:wpc="http://schemas.microsoft.com/office/word/2010/wordprocessingCanvas" xmlns:cx="http://schemas.microsoft.com/office/drawing/2014/chartex" xmlns:cx1="http://schemas.microsoft.com/office/drawing/2015/9/8/chartex" xmlns:cx2="http://schemas.microsoft.com/office/drawing/2015/10/21/chartex" xmlns:cx3="http://schemas.microsoft.com/office/drawing/2016/5/9/chartex" xmlns:cx4="http://schemas.microsoft.com/office/drawing/2016/5/10/chartex" xmlns:cx5="http://schemas.microsoft.com/office/drawing/2016/5/11/chartex" xmlns:cx6="http://schemas.microsoft.com/office/drawing/2016/5/12/chartex" xmlns:cx7="http://schemas.microsoft.com/office/drawing/2016/5/13/chartex" xmlns:cx8="http://schemas.microsoft.com/office/drawing/2016/5/14/chartex" xmlns:mc="http://schemas.openxmlformats.org/markup-compatibility/2006" xmlns:aink="http://schemas.microsoft.com/office/drawing/2016/ink" xmlns:am3d="http://schemas.microsoft.com/office/drawing/2017/model3d" xmlns:o="urn:schemas-microsoft-com:office:office" xmlns:r="http://schemas.openxmlformats.org/officeDocument/2006/relationships" xmlns:m="http://schemas.openxmlformats.org/officeDocument/2006/math" xmlns:v="urn:schemas-microsoft-com:vml" xmlns:wp14="http://schemas.microsoft.com/office/word/2010/wordprocessingDrawing" xmlns:wp="http://schemas.openxmlformats.org/drawingml/2006/wordprocessingDrawing" xmlns:w10="urn:schemas-microsoft-com:office:word" xmlns:w="http://schemas.openxmlformats.org/wordprocessingml/2006/main" xmlns:w14="http://schemas.microsoft.com/office/word/2010/wordml" xmlns:w15="http://schemas.microsoft.com/office/word/2012/wordml" xmlns:w16cid="http://schemas.microsoft.com/office/word/2016/wordml/cid" xmlns:w16se="http://schemas.microsoft.com/office/word/2015/wordml/symex" xmlns:wpg="http://schemas.microsoft.com/office/word/2010/wordprocessingGroup" xmlns:wpi="http://schemas.microsoft.com/office/word/2010/wordprocessingInk" xmlns:wne="http://schemas.microsoft.com/office/word/2006/wordml" xmlns:wps="http://schemas.microsoft.com/office/word/2010/wordprocessingShape" mc:Ignorable="w14 w15 w16se w16cid wp14">
   <w:body>
     <w:p>
       <w:r>
@@ -709,7 +709,7 @@
       </w:r>
     </w:p>
     <w:p>
-      <w:hyperlink r:id="rId16" w:history="1">
+      <w:hyperlink r:id="rId16" w:anchor="h2_1" w:history="1">
         <w:r>
           <w:rPr>
             <w:rStyle w:val="a3"/>
@@ -871,7 +871,33 @@
         <w:t xml:space="preserve"> </w:t>
       </w:r>
       <w:r>
-        <w:t>- прививки</w:t>
+        <w:t>–</w:t>
+      </w:r>
+      <w:r>
+        <w:t xml:space="preserve"> прививки</w:t>
+      </w:r>
+    </w:p>
+    <w:p/>
+    <w:p>
+      <w:pPr>
+        <w:rPr>
+          <w:lang w:val="en-US"/>
+        </w:rPr>
+      </w:pPr>
+      <w:hyperlink r:id="rId17" w:history="1">
+        <w:r>
+          <w:rPr>
+            <w:rStyle w:val="a3"/>
+            <w:lang w:val="en-US"/>
+          </w:rPr>
+          <w:t>https://developers.google.com/android/reference/com/google/android/gms/common/Scopes</w:t>
+        </w:r>
+      </w:hyperlink>
+      <w:r>
+        <w:rPr>
+          <w:lang w:val="en-US"/>
+        </w:rPr>
+        <w:t xml:space="preserve"> - google fit api scopes</w:t>
       </w:r>
       <w:bookmarkStart w:id="0" w:name="_GoBack"/>
       <w:bookmarkEnd w:id="0"/>
@@ -887,7 +913,7 @@
 </file>
 
 <file path=word/styles.xml><?xml version="1.0" encoding="utf-8"?>
-<w:styles xmlns:mc="http://schemas.openxmlformats.org/markup-compatibility/2006" xmlns:r="http://schemas.openxmlformats.org/officeDocument/2006/relationships" xmlns:w="http://schemas.openxmlformats.org/wordprocessingml/2006/main" xmlns:w14="http://schemas.microsoft.com/office/word/2010/wordml" xmlns:w15="http://schemas.microsoft.com/office/word/2012/wordml" mc:Ignorable="w14 w15">
+<w:styles xmlns:mc="http://schemas.openxmlformats.org/markup-compatibility/2006" xmlns:r="http://schemas.openxmlformats.org/officeDocument/2006/relationships" xmlns:w="http://schemas.openxmlformats.org/wordprocessingml/2006/main" xmlns:w14="http://schemas.microsoft.com/office/word/2010/wordml" xmlns:w15="http://schemas.microsoft.com/office/word/2012/wordml" xmlns:w16cid="http://schemas.microsoft.com/office/word/2016/wordml/cid" xmlns:w16se="http://schemas.microsoft.com/office/word/2015/wordml/symex" mc:Ignorable="w14 w15 w16se w16cid">
   <w:docDefaults>
     <w:rPrDefault>
       <w:rPr>
@@ -899,7 +925,7 @@
     </w:rPrDefault>
     <w:pPrDefault/>
   </w:docDefaults>
-  <w:latentStyles w:defLockedState="0" w:defUIPriority="99" w:defSemiHidden="0" w:defUnhideWhenUsed="0" w:defQFormat="0" w:count="382">
+  <w:latentStyles w:defLockedState="0" w:defUIPriority="99" w:defSemiHidden="0" w:defUnhideWhenUsed="0" w:defQFormat="0" w:count="375">
     <w:lsdException w:name="Normal" w:uiPriority="0" w:qFormat="1"/>
     <w:lsdException w:name="heading 1" w:uiPriority="9" w:qFormat="1"/>
     <w:lsdException w:name="heading 2" w:semiHidden="1" w:uiPriority="9" w:unhideWhenUsed="1" w:qFormat="1"/>
@@ -1056,15 +1082,6 @@
     <w:lsdException w:name="Balloon Text" w:semiHidden="1" w:unhideWhenUsed="1"/>
     <w:lsdException w:name="Table Grid" w:uiPriority="39"/>
     <w:lsdException w:name="Table Theme" w:semiHidden="1" w:unhideWhenUsed="1"/>
-    <w:lsdException w:name="Note Level 1" w:semiHidden="1" w:unhideWhenUsed="1"/>
-    <w:lsdException w:name="Note Level 2" w:semiHidden="1" w:unhideWhenUsed="1"/>
-    <w:lsdException w:name="Note Level 3" w:semiHidden="1" w:unhideWhenUsed="1"/>
-    <w:lsdException w:name="Note Level 4" w:semiHidden="1" w:unhideWhenUsed="1"/>
-    <w:lsdException w:name="Note Level 5" w:semiHidden="1" w:unhideWhenUsed="1"/>
-    <w:lsdException w:name="Note Level 6" w:semiHidden="1" w:unhideWhenUsed="1"/>
-    <w:lsdException w:name="Note Level 7" w:semiHidden="1" w:unhideWhenUsed="1"/>
-    <w:lsdException w:name="Note Level 8" w:semiHidden="1" w:unhideWhenUsed="1"/>
-    <w:lsdException w:name="Note Level 9" w:semiHidden="1" w:unhideWhenUsed="1"/>
     <w:lsdException w:name="Placeholder Text" w:semiHidden="1"/>
     <w:lsdException w:name="No Spacing" w:uiPriority="1" w:qFormat="1"/>
     <w:lsdException w:name="Light Shading" w:uiPriority="60"/>
@@ -1429,6 +1446,16 @@
       <w:lang w:eastAsia="ru-RU"/>
     </w:rPr>
   </w:style>
+  <w:style w:type="character" w:styleId="a4">
+    <w:name w:val="Unresolved Mention"/>
+    <w:basedOn w:val="a0"/>
+    <w:uiPriority w:val="99"/>
+    <w:rsid w:val="000E1B5D"/>
+    <w:rPr>
+      <w:color w:val="808080"/>
+      <w:shd w:val="clear" w:color="auto" w:fill="E6E6E6"/>
+    </w:rPr>
+  </w:style>
 </w:styles>
 </file>
 

</xml_diff>

<commit_message>
fixed the cast bug
</commit_message>
<xml_diff>
--- a/docs/Links.docx
+++ b/docs/Links.docx
@@ -899,6 +899,36 @@
         </w:rPr>
         <w:t xml:space="preserve"> - google fit api scopes</w:t>
       </w:r>
+    </w:p>
+    <w:p>
+      <w:pPr>
+        <w:rPr>
+          <w:lang w:val="en-US"/>
+        </w:rPr>
+      </w:pPr>
+    </w:p>
+    <w:p>
+      <w:pPr>
+        <w:rPr>
+          <w:lang w:val="en-US"/>
+        </w:rPr>
+      </w:pPr>
+      <w:hyperlink r:id="rId18" w:history="1">
+        <w:r>
+          <w:rPr>
+            <w:rStyle w:val="a3"/>
+            <w:lang w:val="en-US"/>
+          </w:rPr>
+          <w:t>http://vesit-skolko.ru/rebenok/indeks-massy-tela/</w:t>
+        </w:r>
+      </w:hyperlink>
+    </w:p>
+    <w:p>
+      <w:pPr>
+        <w:rPr>
+          <w:lang w:val="en-US"/>
+        </w:rPr>
+      </w:pPr>
       <w:bookmarkStart w:id="0" w:name="_GoBack"/>
       <w:bookmarkEnd w:id="0"/>
     </w:p>

</xml_diff>